<commit_message>
Smashed out the rest of the implementation of spike 9 today, submitting the spike report to doubtfire now.
Former-commit-id: 1542f1a1740e371fbe7bd10714067f22a0ffa8c1
</commit_message>
<xml_diff>
--- a/09 - Spike - Game State Management/Task 9 Spike Report - Game State Management.docx
+++ b/09 - Spike - Game State Management/Task 9 Spike Report - Game State Management.docx
@@ -11,6 +11,8 @@
           <w:szCs w:val="22"/>
         </w:rPr>
       </w:pPr>
+      <w:bookmarkStart w:id="0" w:name="_GoBack"/>
+      <w:bookmarkEnd w:id="0"/>
       <w:r>
         <w:rPr>
           <w:rFonts w:asciiTheme="minorHAnsi" w:hAnsiTheme="minorHAnsi" w:cstheme="minorHAnsi"/>
@@ -152,7 +154,29 @@
           <w:sz w:val="22"/>
           <w:szCs w:val="22"/>
         </w:rPr>
-        <w:t xml:space="preserve"> phase 1 of the “Zorkish Adventure” game</w:t>
+        <w:t xml:space="preserve"> phase 1 of the “</w:t>
+      </w:r>
+      <w:proofErr w:type="spellStart"/>
+      <w:r>
+        <w:rPr>
+          <w:rStyle w:val="SubtleReference"/>
+          <w:rFonts w:asciiTheme="minorHAnsi" w:hAnsiTheme="minorHAnsi" w:cstheme="minorHAnsi"/>
+          <w:color w:val="auto"/>
+          <w:sz w:val="22"/>
+          <w:szCs w:val="22"/>
+        </w:rPr>
+        <w:t>Zorkish</w:t>
+      </w:r>
+      <w:proofErr w:type="spellEnd"/>
+      <w:r>
+        <w:rPr>
+          <w:rStyle w:val="SubtleReference"/>
+          <w:rFonts w:asciiTheme="minorHAnsi" w:hAnsiTheme="minorHAnsi" w:cstheme="minorHAnsi"/>
+          <w:color w:val="auto"/>
+          <w:sz w:val="22"/>
+          <w:szCs w:val="22"/>
+        </w:rPr>
+        <w:t xml:space="preserve"> Adventure” game</w:t>
       </w:r>
     </w:p>
     <w:p>
@@ -199,7 +223,29 @@
           <w:sz w:val="22"/>
           <w:szCs w:val="22"/>
         </w:rPr>
-        <w:t>hase 1 of the “Zorkish Adventure” game, using a flexible and extensible game state management method of some kind, without gameplay yet. Game stages demonstrable at this stage must include:</w:t>
+        <w:t>hase 1 of the “</w:t>
+      </w:r>
+      <w:proofErr w:type="spellStart"/>
+      <w:r>
+        <w:rPr>
+          <w:rStyle w:val="SubtleReference"/>
+          <w:rFonts w:asciiTheme="minorHAnsi" w:hAnsiTheme="minorHAnsi" w:cstheme="minorHAnsi"/>
+          <w:color w:val="auto"/>
+          <w:sz w:val="22"/>
+          <w:szCs w:val="22"/>
+        </w:rPr>
+        <w:t>Zorkish</w:t>
+      </w:r>
+      <w:proofErr w:type="spellEnd"/>
+      <w:r>
+        <w:rPr>
+          <w:rStyle w:val="SubtleReference"/>
+          <w:rFonts w:asciiTheme="minorHAnsi" w:hAnsiTheme="minorHAnsi" w:cstheme="minorHAnsi"/>
+          <w:color w:val="auto"/>
+          <w:sz w:val="22"/>
+          <w:szCs w:val="22"/>
+        </w:rPr>
+        <w:t xml:space="preserve"> Adventure” game, using a flexible and extensible game state management method of some kind, without gameplay yet. Game stages demonstrable at this stage must include:</w:t>
       </w:r>
     </w:p>
     <w:p>
@@ -334,7 +380,56 @@
           <w:sz w:val="22"/>
           <w:szCs w:val="22"/>
         </w:rPr>
-        <w:t>Gameplay (test game only accepting “quit” and “hiscore” commands)</w:t>
+        <w:t>Gameplay (test game only accepting “quit” and “</w:t>
+      </w:r>
+      <w:proofErr w:type="spellStart"/>
+      <w:r>
+        <w:rPr>
+          <w:rStyle w:val="SubtleReference"/>
+          <w:rFonts w:asciiTheme="minorHAnsi" w:hAnsiTheme="minorHAnsi" w:cstheme="minorHAnsi"/>
+          <w:color w:val="auto"/>
+          <w:sz w:val="22"/>
+          <w:szCs w:val="22"/>
+        </w:rPr>
+        <w:t>hiscore</w:t>
+      </w:r>
+      <w:proofErr w:type="spellEnd"/>
+      <w:r>
+        <w:rPr>
+          <w:rStyle w:val="SubtleReference"/>
+          <w:rFonts w:asciiTheme="minorHAnsi" w:hAnsiTheme="minorHAnsi" w:cstheme="minorHAnsi"/>
+          <w:color w:val="auto"/>
+          <w:sz w:val="22"/>
+          <w:szCs w:val="22"/>
+        </w:rPr>
+        <w:t>” commands)</w:t>
+      </w:r>
+    </w:p>
+    <w:p>
+      <w:pPr>
+        <w:pStyle w:val="ListParagraph"/>
+        <w:numPr>
+          <w:ilvl w:val="1"/>
+          <w:numId w:val="13"/>
+        </w:numPr>
+        <w:jc w:val="both"/>
+        <w:rPr>
+          <w:rStyle w:val="SubtleReference"/>
+          <w:rFonts w:asciiTheme="minorHAnsi" w:hAnsiTheme="minorHAnsi" w:cstheme="minorHAnsi"/>
+          <w:color w:val="auto"/>
+          <w:sz w:val="22"/>
+          <w:szCs w:val="22"/>
+        </w:rPr>
+      </w:pPr>
+      <w:r>
+        <w:rPr>
+          <w:rStyle w:val="SubtleReference"/>
+          <w:rFonts w:asciiTheme="minorHAnsi" w:hAnsiTheme="minorHAnsi" w:cstheme="minorHAnsi"/>
+          <w:color w:val="auto"/>
+          <w:sz w:val="22"/>
+          <w:szCs w:val="22"/>
+        </w:rPr>
+        <w:t>New High Score (let user input their name, but doesn’t work yet)</w:t>
       </w:r>
     </w:p>
     <w:p>
@@ -576,7 +671,25 @@
           <w:sz w:val="22"/>
           <w:szCs w:val="22"/>
         </w:rPr>
-        <w:t>spike instructions and the Zorkish phase 1 specifications to get the gist of what the program requires.</w:t>
+        <w:t xml:space="preserve">spike instructions and the </w:t>
+      </w:r>
+      <w:proofErr w:type="spellStart"/>
+      <w:r>
+        <w:rPr>
+          <w:rFonts w:asciiTheme="minorHAnsi" w:hAnsiTheme="minorHAnsi" w:cstheme="minorHAnsi"/>
+          <w:sz w:val="22"/>
+          <w:szCs w:val="22"/>
+        </w:rPr>
+        <w:t>Zorkish</w:t>
+      </w:r>
+      <w:proofErr w:type="spellEnd"/>
+      <w:r>
+        <w:rPr>
+          <w:rFonts w:asciiTheme="minorHAnsi" w:hAnsiTheme="minorHAnsi" w:cstheme="minorHAnsi"/>
+          <w:sz w:val="22"/>
+          <w:szCs w:val="22"/>
+        </w:rPr>
+        <w:t xml:space="preserve"> phase 1 specifications to get the gist of what the program requires.</w:t>
       </w:r>
     </w:p>
     <w:p>
@@ -855,6 +968,7 @@
         <w:rPr>
           <w:noProof/>
         </w:rPr>
+        <w:lastRenderedPageBreak/>
         <mc:AlternateContent>
           <mc:Choice Requires="wps">
             <w:drawing>
@@ -920,7 +1034,15 @@
                               </w:r>
                             </w:fldSimple>
                             <w:r>
-                              <w:t>: preliminary UML class diagram for phase 1 of the Zorkish Adventure game</w:t>
+                              <w:t xml:space="preserve">: preliminary UML class diagram for phase 1 of the </w:t>
+                            </w:r>
+                            <w:proofErr w:type="spellStart"/>
+                            <w:r>
+                              <w:t>Zorkish</w:t>
+                            </w:r>
+                            <w:proofErr w:type="spellEnd"/>
+                            <w:r>
+                              <w:t xml:space="preserve"> Adventure game</w:t>
                             </w:r>
                           </w:p>
                         </w:txbxContent>
@@ -969,7 +1091,15 @@
                         </w:r>
                       </w:fldSimple>
                       <w:r>
-                        <w:t>: preliminary UML class diagram for phase 1 of the Zorkish Adventure game</w:t>
+                        <w:t xml:space="preserve">: preliminary UML class diagram for phase 1 of the </w:t>
+                      </w:r>
+                      <w:proofErr w:type="spellStart"/>
+                      <w:r>
+                        <w:t>Zorkish</w:t>
+                      </w:r>
+                      <w:proofErr w:type="spellEnd"/>
+                      <w:r>
+                        <w:t xml:space="preserve"> Adventure game</w:t>
                       </w:r>
                     </w:p>
                   </w:txbxContent>
@@ -1001,8 +1131,43 @@
           <w:sz w:val="22"/>
           <w:szCs w:val="22"/>
         </w:rPr>
-        <w:lastRenderedPageBreak/>
-        <w:t>Created a Visual Studio project with .cpp files for each class, set up the main() method to create and run the Game class, and set up the basic Input(), Update(), and Render() loop for the game.</w:t>
+        <w:t>Created a Visual Studio project with .</w:t>
+      </w:r>
+      <w:proofErr w:type="spellStart"/>
+      <w:r>
+        <w:rPr>
+          <w:rFonts w:asciiTheme="minorHAnsi" w:hAnsiTheme="minorHAnsi" w:cstheme="minorHAnsi"/>
+          <w:sz w:val="22"/>
+          <w:szCs w:val="22"/>
+        </w:rPr>
+        <w:t>cpp</w:t>
+      </w:r>
+      <w:proofErr w:type="spellEnd"/>
+      <w:r>
+        <w:rPr>
+          <w:rFonts w:asciiTheme="minorHAnsi" w:hAnsiTheme="minorHAnsi" w:cstheme="minorHAnsi"/>
+          <w:sz w:val="22"/>
+          <w:szCs w:val="22"/>
+        </w:rPr>
+        <w:t xml:space="preserve"> files for each class, set up the </w:t>
+      </w:r>
+      <w:proofErr w:type="gramStart"/>
+      <w:r>
+        <w:rPr>
+          <w:rFonts w:asciiTheme="minorHAnsi" w:hAnsiTheme="minorHAnsi" w:cstheme="minorHAnsi"/>
+          <w:sz w:val="22"/>
+          <w:szCs w:val="22"/>
+        </w:rPr>
+        <w:t>main(</w:t>
+      </w:r>
+      <w:proofErr w:type="gramEnd"/>
+      <w:r>
+        <w:rPr>
+          <w:rFonts w:asciiTheme="minorHAnsi" w:hAnsiTheme="minorHAnsi" w:cstheme="minorHAnsi"/>
+          <w:sz w:val="22"/>
+          <w:szCs w:val="22"/>
+        </w:rPr>
+        <w:t>) method to create and run the Game class, and set up the basic Input(), Update(), and Render() loop for the game.</w:t>
       </w:r>
     </w:p>
     <w:p>
@@ -1025,7 +1190,43 @@
           <w:sz w:val="22"/>
           <w:szCs w:val="22"/>
         </w:rPr>
-        <w:t>Fleshed out the Game, Stage, MainMenu, and StageManager classes enough for a very basic test of the game’s functionality to ensure I had everything plugged in correctly. Upon running this version, I ran into a number of errors screaming about no or too many includes and definitions of files and classes.</w:t>
+        <w:t xml:space="preserve">Fleshed out the Game, Stage, </w:t>
+      </w:r>
+      <w:proofErr w:type="spellStart"/>
+      <w:r>
+        <w:rPr>
+          <w:rFonts w:asciiTheme="minorHAnsi" w:hAnsiTheme="minorHAnsi" w:cstheme="minorHAnsi"/>
+          <w:sz w:val="22"/>
+          <w:szCs w:val="22"/>
+        </w:rPr>
+        <w:t>MainMenu</w:t>
+      </w:r>
+      <w:proofErr w:type="spellEnd"/>
+      <w:r>
+        <w:rPr>
+          <w:rFonts w:asciiTheme="minorHAnsi" w:hAnsiTheme="minorHAnsi" w:cstheme="minorHAnsi"/>
+          <w:sz w:val="22"/>
+          <w:szCs w:val="22"/>
+        </w:rPr>
+        <w:t xml:space="preserve">, and </w:t>
+      </w:r>
+      <w:proofErr w:type="spellStart"/>
+      <w:r>
+        <w:rPr>
+          <w:rFonts w:asciiTheme="minorHAnsi" w:hAnsiTheme="minorHAnsi" w:cstheme="minorHAnsi"/>
+          <w:sz w:val="22"/>
+          <w:szCs w:val="22"/>
+        </w:rPr>
+        <w:t>StageManager</w:t>
+      </w:r>
+      <w:proofErr w:type="spellEnd"/>
+      <w:r>
+        <w:rPr>
+          <w:rFonts w:asciiTheme="minorHAnsi" w:hAnsiTheme="minorHAnsi" w:cstheme="minorHAnsi"/>
+          <w:sz w:val="22"/>
+          <w:szCs w:val="22"/>
+        </w:rPr>
+        <w:t xml:space="preserve"> classes enough for a very basic test of the game’s functionality to ensure I had everything plugged in correctly. Upon running this version, I ran into a number of errors screaming about no or too many includes and definitions of files and classes.</w:t>
       </w:r>
     </w:p>
     <w:p>
@@ -1048,7 +1249,25 @@
           <w:sz w:val="22"/>
           <w:szCs w:val="22"/>
         </w:rPr>
-        <w:t>Reorganised the code to have class definitions in .h files and the method implementations in .cpp files and reworked the #include statements, and ran it again, but it still kept complaining about further errors.</w:t>
+        <w:t>Reorganised the code to have class definitions in .h files and the method implementations in .</w:t>
+      </w:r>
+      <w:proofErr w:type="spellStart"/>
+      <w:r>
+        <w:rPr>
+          <w:rFonts w:asciiTheme="minorHAnsi" w:hAnsiTheme="minorHAnsi" w:cstheme="minorHAnsi"/>
+          <w:sz w:val="22"/>
+          <w:szCs w:val="22"/>
+        </w:rPr>
+        <w:t>cpp</w:t>
+      </w:r>
+      <w:proofErr w:type="spellEnd"/>
+      <w:r>
+        <w:rPr>
+          <w:rFonts w:asciiTheme="minorHAnsi" w:hAnsiTheme="minorHAnsi" w:cstheme="minorHAnsi"/>
+          <w:sz w:val="22"/>
+          <w:szCs w:val="22"/>
+        </w:rPr>
+        <w:t xml:space="preserve"> files and reworked the #include statements, and ran it again, but it still kept complaining about further errors.</w:t>
       </w:r>
     </w:p>
     <w:p>
@@ -1117,10 +1336,36 @@
           <w:sz w:val="22"/>
           <w:szCs w:val="22"/>
         </w:rPr>
-        <w:t>). It took a while and some trial and error, but eventually I sorted out the #includes and forward declarations so that the game ran properly. While doing this, I also cleaned up some interactions so that the code displayed output properly, and did some setup for the implementations of Stage.Update() when it would be called for the first time after being assigned to Game.currentStage</w:t>
-      </w:r>
-      <w:bookmarkStart w:id="0" w:name="_GoBack"/>
-      <w:bookmarkEnd w:id="0"/>
+        <w:t xml:space="preserve">). It took a while and some trial and error, but eventually I sorted out the #includes and forward declarations so that the game ran properly. While doing this, I also cleaned up some interactions so that the code displayed output properly, and did some setup for the implementations of </w:t>
+      </w:r>
+      <w:proofErr w:type="spellStart"/>
+      <w:r>
+        <w:rPr>
+          <w:rFonts w:asciiTheme="minorHAnsi" w:hAnsiTheme="minorHAnsi" w:cstheme="minorHAnsi"/>
+          <w:sz w:val="22"/>
+          <w:szCs w:val="22"/>
+        </w:rPr>
+        <w:t>Stage.Update</w:t>
+      </w:r>
+      <w:proofErr w:type="spellEnd"/>
+      <w:r>
+        <w:rPr>
+          <w:rFonts w:asciiTheme="minorHAnsi" w:hAnsiTheme="minorHAnsi" w:cstheme="minorHAnsi"/>
+          <w:sz w:val="22"/>
+          <w:szCs w:val="22"/>
+        </w:rPr>
+        <w:t xml:space="preserve">() when it would be called for the first time after being assigned to </w:t>
+      </w:r>
+      <w:proofErr w:type="spellStart"/>
+      <w:r>
+        <w:rPr>
+          <w:rFonts w:asciiTheme="minorHAnsi" w:hAnsiTheme="minorHAnsi" w:cstheme="minorHAnsi"/>
+          <w:sz w:val="22"/>
+          <w:szCs w:val="22"/>
+        </w:rPr>
+        <w:t>Game.currentStage</w:t>
+      </w:r>
+      <w:proofErr w:type="spellEnd"/>
       <w:r>
         <w:rPr>
           <w:rFonts w:asciiTheme="minorHAnsi" w:hAnsiTheme="minorHAnsi" w:cstheme="minorHAnsi"/>
@@ -1128,6 +1373,642 @@
           <w:szCs w:val="22"/>
         </w:rPr>
         <w:t>. Between errors and other classes, that took me from the Tuesday Tutorial until Saturday morning to complete.</w:t>
+      </w:r>
+    </w:p>
+    <w:p>
+      <w:pPr>
+        <w:pStyle w:val="ListParagraph"/>
+        <w:numPr>
+          <w:ilvl w:val="0"/>
+          <w:numId w:val="12"/>
+        </w:numPr>
+        <w:jc w:val="both"/>
+        <w:rPr>
+          <w:rFonts w:asciiTheme="minorHAnsi" w:hAnsiTheme="minorHAnsi" w:cstheme="minorHAnsi"/>
+          <w:sz w:val="22"/>
+          <w:szCs w:val="22"/>
+        </w:rPr>
+      </w:pPr>
+      <w:r>
+        <w:rPr>
+          <w:rFonts w:asciiTheme="minorHAnsi" w:hAnsiTheme="minorHAnsi" w:cstheme="minorHAnsi"/>
+          <w:sz w:val="22"/>
+          <w:szCs w:val="22"/>
+        </w:rPr>
+        <w:t>I updated Game to follow the singleton design pattern (</w:t>
+      </w:r>
+      <w:hyperlink r:id="rId10" w:history="1">
+        <w:r>
+          <w:rPr>
+            <w:rStyle w:val="Hyperlink"/>
+            <w:rFonts w:asciiTheme="minorHAnsi" w:hAnsiTheme="minorHAnsi" w:cstheme="minorHAnsi"/>
+            <w:sz w:val="22"/>
+            <w:szCs w:val="22"/>
+          </w:rPr>
+          <w:t>https://sourcemaking.com/design_patterns/singleton/cpp/2</w:t>
+        </w:r>
+      </w:hyperlink>
+      <w:r>
+        <w:rPr>
+          <w:rFonts w:asciiTheme="minorHAnsi" w:hAnsiTheme="minorHAnsi" w:cstheme="minorHAnsi"/>
+          <w:sz w:val="22"/>
+          <w:szCs w:val="22"/>
+        </w:rPr>
+        <w:t xml:space="preserve">) so that I could access it at will from other classes where necessary. Once I had that working properly, I updated </w:t>
+      </w:r>
+      <w:proofErr w:type="spellStart"/>
+      <w:r>
+        <w:rPr>
+          <w:rFonts w:asciiTheme="minorHAnsi" w:hAnsiTheme="minorHAnsi" w:cstheme="minorHAnsi"/>
+          <w:sz w:val="22"/>
+          <w:szCs w:val="22"/>
+        </w:rPr>
+        <w:t>MainMenu</w:t>
+      </w:r>
+      <w:proofErr w:type="spellEnd"/>
+      <w:r>
+        <w:rPr>
+          <w:rFonts w:asciiTheme="minorHAnsi" w:hAnsiTheme="minorHAnsi" w:cstheme="minorHAnsi"/>
+          <w:sz w:val="22"/>
+          <w:szCs w:val="22"/>
+        </w:rPr>
+        <w:t xml:space="preserve"> to be able to send the user to About when it was selected; that required some adjustment of </w:t>
+      </w:r>
+      <w:proofErr w:type="spellStart"/>
+      <w:r>
+        <w:rPr>
+          <w:rFonts w:asciiTheme="minorHAnsi" w:hAnsiTheme="minorHAnsi" w:cstheme="minorHAnsi"/>
+          <w:sz w:val="22"/>
+          <w:szCs w:val="22"/>
+        </w:rPr>
+        <w:t>Game.Update</w:t>
+      </w:r>
+      <w:proofErr w:type="spellEnd"/>
+      <w:r>
+        <w:rPr>
+          <w:rFonts w:asciiTheme="minorHAnsi" w:hAnsiTheme="minorHAnsi" w:cstheme="minorHAnsi"/>
+          <w:sz w:val="22"/>
+          <w:szCs w:val="22"/>
+        </w:rPr>
+        <w:t xml:space="preserve">() to immediately and correctly display the output of </w:t>
+      </w:r>
+      <w:proofErr w:type="spellStart"/>
+      <w:r>
+        <w:rPr>
+          <w:rFonts w:asciiTheme="minorHAnsi" w:hAnsiTheme="minorHAnsi" w:cstheme="minorHAnsi"/>
+          <w:sz w:val="22"/>
+          <w:szCs w:val="22"/>
+        </w:rPr>
+        <w:t>About.Setup</w:t>
+      </w:r>
+      <w:proofErr w:type="spellEnd"/>
+      <w:r>
+        <w:rPr>
+          <w:rFonts w:asciiTheme="minorHAnsi" w:hAnsiTheme="minorHAnsi" w:cstheme="minorHAnsi"/>
+          <w:sz w:val="22"/>
+          <w:szCs w:val="22"/>
+        </w:rPr>
+        <w:t>() rather than rendering and waiting for input needlessly again.</w:t>
+      </w:r>
+    </w:p>
+    <w:p>
+      <w:pPr>
+        <w:pStyle w:val="ListParagraph"/>
+        <w:numPr>
+          <w:ilvl w:val="0"/>
+          <w:numId w:val="12"/>
+        </w:numPr>
+        <w:jc w:val="both"/>
+        <w:rPr>
+          <w:rFonts w:asciiTheme="minorHAnsi" w:hAnsiTheme="minorHAnsi" w:cstheme="minorHAnsi"/>
+          <w:sz w:val="22"/>
+          <w:szCs w:val="22"/>
+        </w:rPr>
+      </w:pPr>
+      <w:r>
+        <w:rPr>
+          <w:rFonts w:asciiTheme="minorHAnsi" w:hAnsiTheme="minorHAnsi" w:cstheme="minorHAnsi"/>
+          <w:sz w:val="22"/>
+          <w:szCs w:val="22"/>
+        </w:rPr>
+        <w:t xml:space="preserve">Once About was displaying its information properly, I noticed </w:t>
+      </w:r>
+      <w:proofErr w:type="spellStart"/>
+      <w:r>
+        <w:rPr>
+          <w:rFonts w:asciiTheme="minorHAnsi" w:hAnsiTheme="minorHAnsi" w:cstheme="minorHAnsi"/>
+          <w:sz w:val="22"/>
+          <w:szCs w:val="22"/>
+        </w:rPr>
+        <w:t>Game.Input</w:t>
+      </w:r>
+      <w:proofErr w:type="spellEnd"/>
+      <w:r>
+        <w:rPr>
+          <w:rFonts w:asciiTheme="minorHAnsi" w:hAnsiTheme="minorHAnsi" w:cstheme="minorHAnsi"/>
+          <w:sz w:val="22"/>
+          <w:szCs w:val="22"/>
+        </w:rPr>
+        <w:t>() wouldn’t register the enter key as a distinct input when using “</w:t>
+      </w:r>
+      <w:proofErr w:type="gramStart"/>
+      <w:r>
+        <w:rPr>
+          <w:rFonts w:asciiTheme="minorHAnsi" w:hAnsiTheme="minorHAnsi" w:cstheme="minorHAnsi"/>
+          <w:sz w:val="22"/>
+          <w:szCs w:val="22"/>
+        </w:rPr>
+        <w:t>std::</w:t>
+      </w:r>
+      <w:proofErr w:type="spellStart"/>
+      <w:proofErr w:type="gramEnd"/>
+      <w:r>
+        <w:rPr>
+          <w:rFonts w:asciiTheme="minorHAnsi" w:hAnsiTheme="minorHAnsi" w:cstheme="minorHAnsi"/>
+          <w:sz w:val="22"/>
+          <w:szCs w:val="22"/>
+        </w:rPr>
+        <w:t>cin</w:t>
+      </w:r>
+      <w:proofErr w:type="spellEnd"/>
+      <w:r>
+        <w:rPr>
+          <w:rFonts w:asciiTheme="minorHAnsi" w:hAnsiTheme="minorHAnsi" w:cstheme="minorHAnsi"/>
+          <w:sz w:val="22"/>
+          <w:szCs w:val="22"/>
+        </w:rPr>
+        <w:t xml:space="preserve"> &gt;&gt; input;” to take input. I looked up how to get around that, and tweaked it accordingly to be “</w:t>
+      </w:r>
+      <w:r>
+        <w:rPr>
+          <w:rFonts w:asciiTheme="minorHAnsi" w:hAnsiTheme="minorHAnsi" w:cstheme="minorHAnsi"/>
+          <w:sz w:val="22"/>
+          <w:szCs w:val="22"/>
+        </w:rPr>
+        <w:t>std::</w:t>
+      </w:r>
+      <w:proofErr w:type="spellStart"/>
+      <w:r>
+        <w:rPr>
+          <w:rFonts w:asciiTheme="minorHAnsi" w:hAnsiTheme="minorHAnsi" w:cstheme="minorHAnsi"/>
+          <w:sz w:val="22"/>
+          <w:szCs w:val="22"/>
+        </w:rPr>
+        <w:t>getline</w:t>
+      </w:r>
+      <w:proofErr w:type="spellEnd"/>
+      <w:r>
+        <w:rPr>
+          <w:rFonts w:asciiTheme="minorHAnsi" w:hAnsiTheme="minorHAnsi" w:cstheme="minorHAnsi"/>
+          <w:sz w:val="22"/>
+          <w:szCs w:val="22"/>
+        </w:rPr>
+        <w:t>(std::</w:t>
+      </w:r>
+      <w:proofErr w:type="spellStart"/>
+      <w:r>
+        <w:rPr>
+          <w:rFonts w:asciiTheme="minorHAnsi" w:hAnsiTheme="minorHAnsi" w:cstheme="minorHAnsi"/>
+          <w:sz w:val="22"/>
+          <w:szCs w:val="22"/>
+        </w:rPr>
+        <w:t>cin</w:t>
+      </w:r>
+      <w:proofErr w:type="spellEnd"/>
+      <w:r>
+        <w:rPr>
+          <w:rFonts w:asciiTheme="minorHAnsi" w:hAnsiTheme="minorHAnsi" w:cstheme="minorHAnsi"/>
+          <w:sz w:val="22"/>
+          <w:szCs w:val="22"/>
+        </w:rPr>
+        <w:t>, input);</w:t>
+      </w:r>
+      <w:r>
+        <w:rPr>
+          <w:rFonts w:asciiTheme="minorHAnsi" w:hAnsiTheme="minorHAnsi" w:cstheme="minorHAnsi"/>
+          <w:sz w:val="22"/>
+          <w:szCs w:val="22"/>
+        </w:rPr>
+        <w:t>” (</w:t>
+      </w:r>
+      <w:hyperlink r:id="rId11" w:history="1">
+        <w:r>
+          <w:rPr>
+            <w:rStyle w:val="Hyperlink"/>
+            <w:rFonts w:asciiTheme="minorHAnsi" w:hAnsiTheme="minorHAnsi" w:cstheme="minorHAnsi"/>
+            <w:sz w:val="22"/>
+            <w:szCs w:val="22"/>
+          </w:rPr>
+          <w:t>https://stackoverflow.com/questions/903221/press-enter-to-continue</w:t>
+        </w:r>
+      </w:hyperlink>
+      <w:r>
+        <w:rPr>
+          <w:rFonts w:asciiTheme="minorHAnsi" w:hAnsiTheme="minorHAnsi" w:cstheme="minorHAnsi"/>
+          <w:sz w:val="22"/>
+          <w:szCs w:val="22"/>
+        </w:rPr>
+        <w:t>).</w:t>
+      </w:r>
+    </w:p>
+    <w:p>
+      <w:pPr>
+        <w:pStyle w:val="ListParagraph"/>
+        <w:numPr>
+          <w:ilvl w:val="0"/>
+          <w:numId w:val="12"/>
+        </w:numPr>
+        <w:jc w:val="both"/>
+        <w:rPr>
+          <w:rFonts w:asciiTheme="minorHAnsi" w:hAnsiTheme="minorHAnsi" w:cstheme="minorHAnsi"/>
+          <w:sz w:val="22"/>
+          <w:szCs w:val="22"/>
+        </w:rPr>
+      </w:pPr>
+      <w:r>
+        <w:rPr>
+          <w:rFonts w:asciiTheme="minorHAnsi" w:hAnsiTheme="minorHAnsi" w:cstheme="minorHAnsi"/>
+          <w:sz w:val="22"/>
+          <w:szCs w:val="22"/>
+        </w:rPr>
+        <w:t xml:space="preserve">Next, I added a </w:t>
+      </w:r>
+      <w:proofErr w:type="gramStart"/>
+      <w:r>
+        <w:rPr>
+          <w:rFonts w:asciiTheme="minorHAnsi" w:hAnsiTheme="minorHAnsi" w:cstheme="minorHAnsi"/>
+          <w:sz w:val="22"/>
+          <w:szCs w:val="22"/>
+        </w:rPr>
+        <w:t>Quit(</w:t>
+      </w:r>
+      <w:proofErr w:type="gramEnd"/>
+      <w:r>
+        <w:rPr>
+          <w:rFonts w:asciiTheme="minorHAnsi" w:hAnsiTheme="minorHAnsi" w:cstheme="minorHAnsi"/>
+          <w:sz w:val="22"/>
+          <w:szCs w:val="22"/>
+        </w:rPr>
+        <w:t xml:space="preserve">) method to Game to set finished to true, and modified </w:t>
+      </w:r>
+      <w:proofErr w:type="spellStart"/>
+      <w:r>
+        <w:rPr>
+          <w:rFonts w:asciiTheme="minorHAnsi" w:hAnsiTheme="minorHAnsi" w:cstheme="minorHAnsi"/>
+          <w:sz w:val="22"/>
+          <w:szCs w:val="22"/>
+        </w:rPr>
+        <w:t>MainMenu</w:t>
+      </w:r>
+      <w:proofErr w:type="spellEnd"/>
+      <w:r>
+        <w:rPr>
+          <w:rFonts w:asciiTheme="minorHAnsi" w:hAnsiTheme="minorHAnsi" w:cstheme="minorHAnsi"/>
+          <w:sz w:val="22"/>
+          <w:szCs w:val="22"/>
+        </w:rPr>
+        <w:t xml:space="preserve"> to call it and produce appropriate end of game text.</w:t>
+      </w:r>
+    </w:p>
+    <w:p>
+      <w:pPr>
+        <w:pStyle w:val="ListParagraph"/>
+        <w:numPr>
+          <w:ilvl w:val="0"/>
+          <w:numId w:val="12"/>
+        </w:numPr>
+        <w:jc w:val="both"/>
+        <w:rPr>
+          <w:rFonts w:asciiTheme="minorHAnsi" w:hAnsiTheme="minorHAnsi" w:cstheme="minorHAnsi"/>
+          <w:sz w:val="22"/>
+          <w:szCs w:val="22"/>
+        </w:rPr>
+      </w:pPr>
+      <w:r>
+        <w:rPr>
+          <w:rFonts w:asciiTheme="minorHAnsi" w:hAnsiTheme="minorHAnsi" w:cstheme="minorHAnsi"/>
+          <w:sz w:val="22"/>
+          <w:szCs w:val="22"/>
+        </w:rPr>
+        <w:t xml:space="preserve"> </w:t>
+      </w:r>
+      <w:r>
+        <w:rPr>
+          <w:rFonts w:asciiTheme="minorHAnsi" w:hAnsiTheme="minorHAnsi" w:cstheme="minorHAnsi"/>
+          <w:sz w:val="22"/>
+          <w:szCs w:val="22"/>
+        </w:rPr>
+        <w:t>I created the Help</w:t>
+      </w:r>
+      <w:r>
+        <w:rPr>
+          <w:rFonts w:asciiTheme="minorHAnsi" w:hAnsiTheme="minorHAnsi" w:cstheme="minorHAnsi"/>
+          <w:sz w:val="22"/>
+          <w:szCs w:val="22"/>
+        </w:rPr>
+        <w:t xml:space="preserve"> and </w:t>
+      </w:r>
+      <w:proofErr w:type="spellStart"/>
+      <w:r>
+        <w:rPr>
+          <w:rFonts w:asciiTheme="minorHAnsi" w:hAnsiTheme="minorHAnsi" w:cstheme="minorHAnsi"/>
+          <w:sz w:val="22"/>
+          <w:szCs w:val="22"/>
+        </w:rPr>
+        <w:t>HallOfFame</w:t>
+      </w:r>
+      <w:proofErr w:type="spellEnd"/>
+      <w:r>
+        <w:rPr>
+          <w:rFonts w:asciiTheme="minorHAnsi" w:hAnsiTheme="minorHAnsi" w:cstheme="minorHAnsi"/>
+          <w:sz w:val="22"/>
+          <w:szCs w:val="22"/>
+        </w:rPr>
+        <w:t xml:space="preserve"> class</w:t>
+      </w:r>
+      <w:r>
+        <w:rPr>
+          <w:rFonts w:asciiTheme="minorHAnsi" w:hAnsiTheme="minorHAnsi" w:cstheme="minorHAnsi"/>
+          <w:sz w:val="22"/>
+          <w:szCs w:val="22"/>
+        </w:rPr>
+        <w:t>es</w:t>
+      </w:r>
+      <w:r>
+        <w:rPr>
+          <w:rFonts w:asciiTheme="minorHAnsi" w:hAnsiTheme="minorHAnsi" w:cstheme="minorHAnsi"/>
+          <w:sz w:val="22"/>
+          <w:szCs w:val="22"/>
+        </w:rPr>
+        <w:t xml:space="preserve">, deriving </w:t>
+      </w:r>
+      <w:r>
+        <w:rPr>
+          <w:rFonts w:asciiTheme="minorHAnsi" w:hAnsiTheme="minorHAnsi" w:cstheme="minorHAnsi"/>
+          <w:sz w:val="22"/>
+          <w:szCs w:val="22"/>
+        </w:rPr>
+        <w:t>their</w:t>
+      </w:r>
+      <w:r>
+        <w:rPr>
+          <w:rFonts w:asciiTheme="minorHAnsi" w:hAnsiTheme="minorHAnsi" w:cstheme="minorHAnsi"/>
+          <w:sz w:val="22"/>
+          <w:szCs w:val="22"/>
+        </w:rPr>
+        <w:t xml:space="preserve"> code from </w:t>
+      </w:r>
+      <w:proofErr w:type="spellStart"/>
+      <w:r>
+        <w:rPr>
+          <w:rFonts w:asciiTheme="minorHAnsi" w:hAnsiTheme="minorHAnsi" w:cstheme="minorHAnsi"/>
+          <w:sz w:val="22"/>
+          <w:szCs w:val="22"/>
+        </w:rPr>
+        <w:t>About.h</w:t>
+      </w:r>
+      <w:proofErr w:type="spellEnd"/>
+      <w:r>
+        <w:rPr>
+          <w:rFonts w:asciiTheme="minorHAnsi" w:hAnsiTheme="minorHAnsi" w:cstheme="minorHAnsi"/>
+          <w:sz w:val="22"/>
+          <w:szCs w:val="22"/>
+        </w:rPr>
+        <w:t xml:space="preserve"> and About.cpp, making the appropriate changes to make </w:t>
+      </w:r>
+      <w:r>
+        <w:rPr>
+          <w:rFonts w:asciiTheme="minorHAnsi" w:hAnsiTheme="minorHAnsi" w:cstheme="minorHAnsi"/>
+          <w:sz w:val="22"/>
+          <w:szCs w:val="22"/>
+        </w:rPr>
+        <w:t>each</w:t>
+      </w:r>
+      <w:r>
+        <w:rPr>
+          <w:rFonts w:asciiTheme="minorHAnsi" w:hAnsiTheme="minorHAnsi" w:cstheme="minorHAnsi"/>
+          <w:sz w:val="22"/>
+          <w:szCs w:val="22"/>
+        </w:rPr>
+        <w:t xml:space="preserve"> its own class providing the appropriate output.</w:t>
+      </w:r>
+    </w:p>
+    <w:p>
+      <w:pPr>
+        <w:pStyle w:val="ListParagraph"/>
+        <w:numPr>
+          <w:ilvl w:val="0"/>
+          <w:numId w:val="12"/>
+        </w:numPr>
+        <w:jc w:val="both"/>
+        <w:rPr>
+          <w:rFonts w:asciiTheme="minorHAnsi" w:hAnsiTheme="minorHAnsi" w:cstheme="minorHAnsi"/>
+          <w:sz w:val="22"/>
+          <w:szCs w:val="22"/>
+        </w:rPr>
+      </w:pPr>
+      <w:r>
+        <w:rPr>
+          <w:rFonts w:asciiTheme="minorHAnsi" w:hAnsiTheme="minorHAnsi" w:cstheme="minorHAnsi"/>
+          <w:sz w:val="22"/>
+          <w:szCs w:val="22"/>
+        </w:rPr>
+        <w:t>I created the Gameplay class on the same basis, modifying its code to display options for available worlds, and accept input for choosing a world. I also added the World and Location classes, adding enough implementation that the World could include multiple Locations later on, and that Locations could link to their neighbours and provide a description of the current Location.</w:t>
+      </w:r>
+    </w:p>
+    <w:p>
+      <w:pPr>
+        <w:pStyle w:val="ListParagraph"/>
+        <w:numPr>
+          <w:ilvl w:val="0"/>
+          <w:numId w:val="12"/>
+        </w:numPr>
+        <w:jc w:val="both"/>
+        <w:rPr>
+          <w:rFonts w:asciiTheme="minorHAnsi" w:hAnsiTheme="minorHAnsi" w:cstheme="minorHAnsi"/>
+          <w:sz w:val="22"/>
+          <w:szCs w:val="22"/>
+        </w:rPr>
+      </w:pPr>
+      <w:r>
+        <w:rPr>
+          <w:rFonts w:asciiTheme="minorHAnsi" w:hAnsiTheme="minorHAnsi" w:cstheme="minorHAnsi"/>
+          <w:sz w:val="22"/>
+          <w:szCs w:val="22"/>
+        </w:rPr>
+        <w:t xml:space="preserve">Next, I added functionality to </w:t>
+      </w:r>
+      <w:proofErr w:type="spellStart"/>
+      <w:r>
+        <w:rPr>
+          <w:rFonts w:asciiTheme="minorHAnsi" w:hAnsiTheme="minorHAnsi" w:cstheme="minorHAnsi"/>
+          <w:sz w:val="22"/>
+          <w:szCs w:val="22"/>
+        </w:rPr>
+        <w:t>Gameplay.Update</w:t>
+      </w:r>
+      <w:proofErr w:type="spellEnd"/>
+      <w:r>
+        <w:rPr>
+          <w:rFonts w:asciiTheme="minorHAnsi" w:hAnsiTheme="minorHAnsi" w:cstheme="minorHAnsi"/>
+          <w:sz w:val="22"/>
+          <w:szCs w:val="22"/>
+        </w:rPr>
+        <w:t>() to accept the “quit” command to return to the main menu, and the “</w:t>
+      </w:r>
+      <w:proofErr w:type="spellStart"/>
+      <w:r>
+        <w:rPr>
+          <w:rFonts w:asciiTheme="minorHAnsi" w:hAnsiTheme="minorHAnsi" w:cstheme="minorHAnsi"/>
+          <w:sz w:val="22"/>
+          <w:szCs w:val="22"/>
+        </w:rPr>
+        <w:t>hiscore</w:t>
+      </w:r>
+      <w:proofErr w:type="spellEnd"/>
+      <w:r>
+        <w:rPr>
+          <w:rFonts w:asciiTheme="minorHAnsi" w:hAnsiTheme="minorHAnsi" w:cstheme="minorHAnsi"/>
+          <w:sz w:val="22"/>
+          <w:szCs w:val="22"/>
+        </w:rPr>
+        <w:t xml:space="preserve">” command to proceed to the </w:t>
+      </w:r>
+      <w:proofErr w:type="spellStart"/>
+      <w:r>
+        <w:rPr>
+          <w:rFonts w:asciiTheme="minorHAnsi" w:hAnsiTheme="minorHAnsi" w:cstheme="minorHAnsi"/>
+          <w:sz w:val="22"/>
+          <w:szCs w:val="22"/>
+        </w:rPr>
+        <w:t>NewHighScore</w:t>
+      </w:r>
+      <w:proofErr w:type="spellEnd"/>
+      <w:r>
+        <w:rPr>
+          <w:rFonts w:asciiTheme="minorHAnsi" w:hAnsiTheme="minorHAnsi" w:cstheme="minorHAnsi"/>
+          <w:sz w:val="22"/>
+          <w:szCs w:val="22"/>
+        </w:rPr>
+        <w:t xml:space="preserve"> stage.</w:t>
+      </w:r>
+    </w:p>
+    <w:p>
+      <w:pPr>
+        <w:pStyle w:val="ListParagraph"/>
+        <w:numPr>
+          <w:ilvl w:val="0"/>
+          <w:numId w:val="12"/>
+        </w:numPr>
+        <w:jc w:val="both"/>
+        <w:rPr>
+          <w:rFonts w:asciiTheme="minorHAnsi" w:hAnsiTheme="minorHAnsi" w:cstheme="minorHAnsi"/>
+          <w:sz w:val="22"/>
+          <w:szCs w:val="22"/>
+        </w:rPr>
+      </w:pPr>
+      <w:r>
+        <w:rPr>
+          <w:rFonts w:asciiTheme="minorHAnsi" w:hAnsiTheme="minorHAnsi" w:cstheme="minorHAnsi"/>
+          <w:sz w:val="22"/>
+          <w:szCs w:val="22"/>
+        </w:rPr>
+        <w:t xml:space="preserve">I created the </w:t>
+      </w:r>
+      <w:proofErr w:type="spellStart"/>
+      <w:r>
+        <w:rPr>
+          <w:rFonts w:asciiTheme="minorHAnsi" w:hAnsiTheme="minorHAnsi" w:cstheme="minorHAnsi"/>
+          <w:sz w:val="22"/>
+          <w:szCs w:val="22"/>
+        </w:rPr>
+        <w:t>NewHighScore</w:t>
+      </w:r>
+      <w:proofErr w:type="spellEnd"/>
+      <w:r>
+        <w:rPr>
+          <w:rFonts w:asciiTheme="minorHAnsi" w:hAnsiTheme="minorHAnsi" w:cstheme="minorHAnsi"/>
+          <w:sz w:val="22"/>
+          <w:szCs w:val="22"/>
+        </w:rPr>
+        <w:t xml:space="preserve"> class, configuring its </w:t>
+      </w:r>
+      <w:proofErr w:type="gramStart"/>
+      <w:r>
+        <w:rPr>
+          <w:rFonts w:asciiTheme="minorHAnsi" w:hAnsiTheme="minorHAnsi" w:cstheme="minorHAnsi"/>
+          <w:sz w:val="22"/>
+          <w:szCs w:val="22"/>
+        </w:rPr>
+        <w:t>Setup(</w:t>
+      </w:r>
+      <w:proofErr w:type="gramEnd"/>
+      <w:r>
+        <w:rPr>
+          <w:rFonts w:asciiTheme="minorHAnsi" w:hAnsiTheme="minorHAnsi" w:cstheme="minorHAnsi"/>
+          <w:sz w:val="22"/>
+          <w:szCs w:val="22"/>
+        </w:rPr>
+        <w:t xml:space="preserve">) method to display the appropriate filler text, and the Update() method to return the player to </w:t>
+      </w:r>
+      <w:proofErr w:type="spellStart"/>
+      <w:r>
+        <w:rPr>
+          <w:rFonts w:asciiTheme="minorHAnsi" w:hAnsiTheme="minorHAnsi" w:cstheme="minorHAnsi"/>
+          <w:sz w:val="22"/>
+          <w:szCs w:val="22"/>
+        </w:rPr>
+        <w:t>MainMenu</w:t>
+      </w:r>
+      <w:proofErr w:type="spellEnd"/>
+      <w:r>
+        <w:rPr>
+          <w:rFonts w:asciiTheme="minorHAnsi" w:hAnsiTheme="minorHAnsi" w:cstheme="minorHAnsi"/>
+          <w:sz w:val="22"/>
+          <w:szCs w:val="22"/>
+        </w:rPr>
+        <w:t xml:space="preserve"> as soon as they entered their name.</w:t>
+      </w:r>
+    </w:p>
+    <w:p>
+      <w:pPr>
+        <w:pStyle w:val="ListParagraph"/>
+        <w:numPr>
+          <w:ilvl w:val="0"/>
+          <w:numId w:val="12"/>
+        </w:numPr>
+        <w:jc w:val="both"/>
+        <w:rPr>
+          <w:rFonts w:asciiTheme="minorHAnsi" w:hAnsiTheme="minorHAnsi" w:cstheme="minorHAnsi"/>
+          <w:sz w:val="22"/>
+          <w:szCs w:val="22"/>
+        </w:rPr>
+      </w:pPr>
+      <w:r>
+        <w:rPr>
+          <w:rFonts w:asciiTheme="minorHAnsi" w:hAnsiTheme="minorHAnsi" w:cstheme="minorHAnsi"/>
+          <w:sz w:val="22"/>
+          <w:szCs w:val="22"/>
+        </w:rPr>
+        <w:t xml:space="preserve">Lastly, I cleaned up some of the text to consistently leave a blank line between the end of the output of one stage and the start of the output of the next stage, and edited </w:t>
+      </w:r>
+      <w:proofErr w:type="spellStart"/>
+      <w:r>
+        <w:rPr>
+          <w:rFonts w:asciiTheme="minorHAnsi" w:hAnsiTheme="minorHAnsi" w:cstheme="minorHAnsi"/>
+          <w:sz w:val="22"/>
+          <w:szCs w:val="22"/>
+        </w:rPr>
+        <w:t>Stage.Setup</w:t>
+      </w:r>
+      <w:proofErr w:type="spellEnd"/>
+      <w:r>
+        <w:rPr>
+          <w:rFonts w:asciiTheme="minorHAnsi" w:hAnsiTheme="minorHAnsi" w:cstheme="minorHAnsi"/>
+          <w:sz w:val="22"/>
+          <w:szCs w:val="22"/>
+        </w:rPr>
+        <w:t>() to not require a string parameter, as none of Stage’s child classes were using that parameter in their Setup() methods.</w:t>
       </w:r>
     </w:p>
     <w:p>
@@ -1161,7 +2042,103 @@
           <w:sz w:val="22"/>
           <w:szCs w:val="22"/>
         </w:rPr>
-        <w:t>How to organise C++ code across multiple files, splitting definitions into .h files and implementations into .cpp files, and #include and forward declare classes from other files properly such that the program works and the compiler doesn’t scream at you about errors you have no idea how you caused them.</w:t>
+        <w:t>How to organise C++ code across multiple files, splitting definitions into .h files and implementations into .</w:t>
+      </w:r>
+      <w:proofErr w:type="spellStart"/>
+      <w:r>
+        <w:rPr>
+          <w:rFonts w:asciiTheme="minorHAnsi" w:hAnsiTheme="minorHAnsi" w:cstheme="minorHAnsi"/>
+          <w:bCs/>
+          <w:sz w:val="22"/>
+          <w:szCs w:val="22"/>
+        </w:rPr>
+        <w:t>cpp</w:t>
+      </w:r>
+      <w:proofErr w:type="spellEnd"/>
+      <w:r>
+        <w:rPr>
+          <w:rFonts w:asciiTheme="minorHAnsi" w:hAnsiTheme="minorHAnsi" w:cstheme="minorHAnsi"/>
+          <w:bCs/>
+          <w:sz w:val="22"/>
+          <w:szCs w:val="22"/>
+        </w:rPr>
+        <w:t xml:space="preserve"> files, and #include and forward declare classes from other files properly such that the program works and the compiler doesn’t scream at you about errors you have no idea how you caused them.</w:t>
+      </w:r>
+    </w:p>
+    <w:p>
+      <w:pPr>
+        <w:pStyle w:val="ColorfulList-Accent11"/>
+        <w:numPr>
+          <w:ilvl w:val="0"/>
+          <w:numId w:val="11"/>
+        </w:numPr>
+        <w:jc w:val="both"/>
+        <w:rPr>
+          <w:rFonts w:asciiTheme="minorHAnsi" w:hAnsiTheme="minorHAnsi" w:cstheme="minorHAnsi"/>
+          <w:bCs/>
+          <w:sz w:val="22"/>
+          <w:szCs w:val="22"/>
+        </w:rPr>
+      </w:pPr>
+      <w:r>
+        <w:rPr>
+          <w:rFonts w:asciiTheme="minorHAnsi" w:hAnsiTheme="minorHAnsi" w:cstheme="minorHAnsi"/>
+          <w:bCs/>
+          <w:sz w:val="22"/>
+          <w:szCs w:val="22"/>
+        </w:rPr>
+        <w:lastRenderedPageBreak/>
+        <w:t>How to store child classes in a list of their base class in C++.</w:t>
+      </w:r>
+    </w:p>
+    <w:p>
+      <w:pPr>
+        <w:pStyle w:val="ColorfulList-Accent11"/>
+        <w:numPr>
+          <w:ilvl w:val="0"/>
+          <w:numId w:val="11"/>
+        </w:numPr>
+        <w:jc w:val="both"/>
+        <w:rPr>
+          <w:rFonts w:asciiTheme="minorHAnsi" w:hAnsiTheme="minorHAnsi" w:cstheme="minorHAnsi"/>
+          <w:bCs/>
+          <w:sz w:val="22"/>
+          <w:szCs w:val="22"/>
+        </w:rPr>
+      </w:pPr>
+      <w:r>
+        <w:rPr>
+          <w:rFonts w:asciiTheme="minorHAnsi" w:hAnsiTheme="minorHAnsi" w:cstheme="minorHAnsi"/>
+          <w:bCs/>
+          <w:sz w:val="22"/>
+          <w:szCs w:val="22"/>
+        </w:rPr>
+        <w:t>How to implement the singleton design pattern in C++, and call the created instance of the singleton class.</w:t>
+      </w:r>
+    </w:p>
+    <w:p>
+      <w:pPr>
+        <w:pStyle w:val="ColorfulList-Accent11"/>
+        <w:numPr>
+          <w:ilvl w:val="0"/>
+          <w:numId w:val="11"/>
+        </w:numPr>
+        <w:jc w:val="both"/>
+        <w:rPr>
+          <w:rFonts w:asciiTheme="minorHAnsi" w:hAnsiTheme="minorHAnsi" w:cstheme="minorHAnsi"/>
+          <w:bCs/>
+          <w:sz w:val="22"/>
+          <w:szCs w:val="22"/>
+        </w:rPr>
+      </w:pPr>
+      <w:r>
+        <w:rPr>
+          <w:rFonts w:asciiTheme="minorHAnsi" w:hAnsiTheme="minorHAnsi" w:cstheme="minorHAnsi"/>
+          <w:bCs/>
+          <w:sz w:val="22"/>
+          <w:szCs w:val="22"/>
+        </w:rPr>
+        <w:t>Which input-gathering method to use to accept the enter key as input.</w:t>
       </w:r>
     </w:p>
     <w:p>
@@ -1170,7 +2147,7 @@
       </w:pPr>
     </w:p>
     <w:sectPr>
-      <w:headerReference w:type="default" r:id="rId10"/>
+      <w:headerReference w:type="default" r:id="rId12"/>
       <w:pgSz w:w="11900" w:h="16840"/>
       <w:pgMar w:top="1440" w:right="1134" w:bottom="1440" w:left="1134" w:header="709" w:footer="709" w:gutter="0"/>
       <w:cols w:space="708"/>

</xml_diff>